<commit_message>
2. óra - osztályok, példányok, öröklés, OOP
Jegyzetek hozzáadva, dokumentum elkezdve.
</commit_message>
<xml_diff>
--- a/C++ összefoglaló.docx
+++ b/C++ összefoglaló.docx
@@ -20,8 +20,14 @@
           <w:numId w:val="1"/>
         </w:numPr>
         <w:jc w:val="center"/>
-      </w:pPr>
-      <w:r>
+        <w:rPr>
+          <w:b/>
+        </w:rPr>
+      </w:pPr>
+      <w:r>
+        <w:rPr>
+          <w:b/>
+        </w:rPr>
         <w:t>Bevezető</w:t>
       </w:r>
     </w:p>
@@ -1942,10 +1948,7 @@
       <w:proofErr w:type="spellStart"/>
       <w:r>
         <w:lastRenderedPageBreak/>
-        <w:t>Ad</w:t>
-      </w:r>
-      <w:r>
-        <w:t>vankamentált</w:t>
+        <w:t>Advankamentált</w:t>
       </w:r>
       <w:proofErr w:type="spellEnd"/>
       <w:r>
@@ -2100,12 +2103,7 @@
     </w:p>
     <w:p>
       <w:r>
-        <w:t>Minden állapotban végezhetünk egy kiraj</w:t>
-      </w:r>
-      <w:bookmarkStart w:id="0" w:name="_GoBack"/>
-      <w:bookmarkEnd w:id="0"/>
-      <w:r>
-        <w:t xml:space="preserve">zolást és egy egyéni viselkedést, melyekből bizonyos </w:t>
+        <w:t xml:space="preserve">Minden állapotban végezhetünk egy kirajzolást és egy egyéni viselkedést, melyekből bizonyos </w:t>
       </w:r>
       <w:r>
         <w:t>eseményekre a program más állapotokba ugrik, netalán marad ugyanabban az állapotban.</w:t>
@@ -2195,6 +2193,147 @@
         <w:t>: Egy játék állapot egy egyszerű játékban, ahol piros-fehér felváltva lép</w:t>
       </w:r>
     </w:p>
+    <w:p>
+      <w:pPr>
+        <w:pStyle w:val="Cmsor2"/>
+        <w:numPr>
+          <w:ilvl w:val="0"/>
+          <w:numId w:val="1"/>
+        </w:numPr>
+        <w:jc w:val="center"/>
+        <w:rPr>
+          <w:b/>
+        </w:rPr>
+      </w:pPr>
+      <w:r>
+        <w:rPr>
+          <w:b/>
+        </w:rPr>
+        <w:lastRenderedPageBreak/>
+        <w:t>Az OOP – vezérlőelv a strukturált programozáshoz</w:t>
+      </w:r>
+    </w:p>
+    <w:p/>
+    <w:p>
+      <w:r>
+        <w:t xml:space="preserve">Az objektumorientált programozás egyik legmeghatározóbb elve korunk fejlesztési eljárásainak, mint pl. a Szent Grál is volt Arthur király eszköztárában. Programjaink nagy többségét önálló viselkedéssel és funkcionalitással bíró objektumok vezérlik, melyek különféle feladatok végrehajtására szakosodnak. </w:t>
+      </w:r>
+      <w:r>
+        <w:t>Ellentétben a „mindentudó”, egybázisú programokkal, az OOP-elvet követő programok könnyen bővíthetők, javíthatók és számon tarthatók – viszont az objektumok is szervezhetők rosszul:</w:t>
+      </w:r>
+    </w:p>
+    <w:p>
+      <w:pPr>
+        <w:pStyle w:val="Listaszerbekezds"/>
+        <w:numPr>
+          <w:ilvl w:val="0"/>
+          <w:numId w:val="10"/>
+        </w:numPr>
+      </w:pPr>
+      <w:r>
+        <w:rPr>
+          <w:u w:val="single"/>
+        </w:rPr>
+        <w:t xml:space="preserve">egy objektum </w:t>
+      </w:r>
+      <w:r>
+        <w:rPr>
+          <w:b/>
+          <w:u w:val="single"/>
+        </w:rPr>
+        <w:t>túl sokat</w:t>
+      </w:r>
+      <w:r>
+        <w:rPr>
+          <w:u w:val="single"/>
+        </w:rPr>
+        <w:t xml:space="preserve"> tud</w:t>
+      </w:r>
+      <w:r>
+        <w:t xml:space="preserve">: sok, egymástól teljesen független funkciót lát el, mely több objektum között szétosztható </w:t>
+      </w:r>
+      <w:proofErr w:type="gramStart"/>
+      <w:r>
+        <w:t>lenne</w:t>
+      </w:r>
+      <w:proofErr w:type="gramEnd"/>
+      <w:r>
+        <w:t xml:space="preserve"> </w:t>
+      </w:r>
+      <w:r>
+        <w:sym w:font="Wingdings" w:char="F0E0"/>
+      </w:r>
+      <w:r>
+        <w:t xml:space="preserve"> az átláthatóság csökken, a komplexitás megnő</w:t>
+      </w:r>
+    </w:p>
+    <w:p>
+      <w:pPr>
+        <w:pStyle w:val="Listaszerbekezds"/>
+        <w:numPr>
+          <w:ilvl w:val="0"/>
+          <w:numId w:val="10"/>
+        </w:numPr>
+      </w:pPr>
+      <w:r>
+        <w:rPr>
+          <w:u w:val="single"/>
+        </w:rPr>
+        <w:t xml:space="preserve">egy objektum </w:t>
+      </w:r>
+      <w:r>
+        <w:rPr>
+          <w:b/>
+          <w:u w:val="single"/>
+        </w:rPr>
+        <w:t>túl kevese</w:t>
+      </w:r>
+      <w:r>
+        <w:rPr>
+          <w:b/>
+          <w:u w:val="single"/>
+        </w:rPr>
+        <w:t>t</w:t>
+      </w:r>
+      <w:r>
+        <w:rPr>
+          <w:u w:val="single"/>
+        </w:rPr>
+        <w:t xml:space="preserve"> tud</w:t>
+      </w:r>
+      <w:r>
+        <w:t xml:space="preserve">: </w:t>
+      </w:r>
+      <w:r>
+        <w:t>az objektum nem lát el elegendő funkciót, mert kis kódrészleteket tartalmaz, egy feladat részleges megvalósítása (függvényszintű kódok)</w:t>
+      </w:r>
+    </w:p>
+    <w:p>
+      <w:r>
+        <w:t>Mégis, az objektumorientált elv sokkal hatékonyabbnak bizonyul, mint a monolitikus programozás, mivel kevés vezérlő elv betartása és eszköz használata mellett könnyen és viszonylag hibamentesen kivitelezhető.</w:t>
+      </w:r>
+    </w:p>
+    <w:p>
+      <w:pPr>
+        <w:pStyle w:val="Cmsor2"/>
+        <w:numPr>
+          <w:ilvl w:val="1"/>
+          <w:numId w:val="1"/>
+        </w:numPr>
+        <w:jc w:val="center"/>
+      </w:pPr>
+      <w:r>
+        <w:t>Osztály és példány – az objektumok megtestesülése</w:t>
+      </w:r>
+    </w:p>
+    <w:p/>
+    <w:p>
+      <w:r>
+        <w:t xml:space="preserve">Rengeteg OOP-re épülő nyelv használ objektumokat eszközül, egy alapszintű eszközkészlet kiterjesztéseként. Webfejlesztésben és üzleti nyelvekben egyaránt megtalálhatók OOP-vonulatok, </w:t>
+      </w:r>
+      <w:bookmarkStart w:id="0" w:name="_GoBack"/>
+      <w:bookmarkEnd w:id="0"/>
+    </w:p>
     <w:sectPr>
       <w:pgSz w:w="11906" w:h="16838"/>
       <w:pgMar w:top="1417" w:right="1417" w:bottom="1417" w:left="1417" w:header="708" w:footer="708" w:gutter="0"/>
@@ -2208,6 +2347,119 @@
 <file path=word/numbering.xml><?xml version="1.0" encoding="utf-8"?>
 <w:numbering xmlns:wpc="http://schemas.microsoft.com/office/word/2010/wordprocessingCanvas" xmlns:cx="http://schemas.microsoft.com/office/drawing/2014/chartex" xmlns:cx1="http://schemas.microsoft.com/office/drawing/2015/9/8/chartex" xmlns:mc="http://schemas.openxmlformats.org/markup-compatibility/2006" xmlns:o="urn:schemas-microsoft-com:office:office" xmlns:r="http://schemas.openxmlformats.org/officeDocument/2006/relationships" xmlns:m="http://schemas.openxmlformats.org/officeDocument/2006/math" xmlns:v="urn:schemas-microsoft-com:vml" xmlns:wp14="http://schemas.microsoft.com/office/word/2010/wordprocessingDrawing" xmlns:wp="http://schemas.openxmlformats.org/drawingml/2006/wordprocessingDrawing" xmlns:w10="urn:schemas-microsoft-com:office:word" xmlns:w="http://schemas.openxmlformats.org/wordprocessingml/2006/main" xmlns:w14="http://schemas.microsoft.com/office/word/2010/wordml" xmlns:w15="http://schemas.microsoft.com/office/word/2012/wordml" xmlns:w16se="http://schemas.microsoft.com/office/word/2015/wordml/symex" xmlns:wpg="http://schemas.microsoft.com/office/word/2010/wordprocessingGroup" xmlns:wpi="http://schemas.microsoft.com/office/word/2010/wordprocessingInk" xmlns:wne="http://schemas.microsoft.com/office/word/2006/wordml" xmlns:wps="http://schemas.microsoft.com/office/word/2010/wordprocessingShape" mc:Ignorable="w14 w15 w16se wp14">
   <w:abstractNum w:abstractNumId="0" w15:restartNumberingAfterBreak="0">
+    <w:nsid w:val="1B596CDF"/>
+    <w:multiLevelType w:val="hybridMultilevel"/>
+    <w:tmpl w:val="CBB6C2C0"/>
+    <w:lvl w:ilvl="0" w:tplc="040E0001">
+      <w:start w:val="1"/>
+      <w:numFmt w:val="bullet"/>
+      <w:lvlText w:val=""/>
+      <w:lvlJc w:val="left"/>
+      <w:pPr>
+        <w:ind w:left="720" w:hanging="360"/>
+      </w:pPr>
+      <w:rPr>
+        <w:rFonts w:ascii="Symbol" w:hAnsi="Symbol" w:hint="default"/>
+      </w:rPr>
+    </w:lvl>
+    <w:lvl w:ilvl="1" w:tplc="040E0003" w:tentative="1">
+      <w:start w:val="1"/>
+      <w:numFmt w:val="bullet"/>
+      <w:lvlText w:val="o"/>
+      <w:lvlJc w:val="left"/>
+      <w:pPr>
+        <w:ind w:left="1440" w:hanging="360"/>
+      </w:pPr>
+      <w:rPr>
+        <w:rFonts w:ascii="Courier New" w:hAnsi="Courier New" w:cs="Courier New" w:hint="default"/>
+      </w:rPr>
+    </w:lvl>
+    <w:lvl w:ilvl="2" w:tplc="040E0005" w:tentative="1">
+      <w:start w:val="1"/>
+      <w:numFmt w:val="bullet"/>
+      <w:lvlText w:val=""/>
+      <w:lvlJc w:val="left"/>
+      <w:pPr>
+        <w:ind w:left="2160" w:hanging="360"/>
+      </w:pPr>
+      <w:rPr>
+        <w:rFonts w:ascii="Wingdings" w:hAnsi="Wingdings" w:hint="default"/>
+      </w:rPr>
+    </w:lvl>
+    <w:lvl w:ilvl="3" w:tplc="040E0001" w:tentative="1">
+      <w:start w:val="1"/>
+      <w:numFmt w:val="bullet"/>
+      <w:lvlText w:val=""/>
+      <w:lvlJc w:val="left"/>
+      <w:pPr>
+        <w:ind w:left="2880" w:hanging="360"/>
+      </w:pPr>
+      <w:rPr>
+        <w:rFonts w:ascii="Symbol" w:hAnsi="Symbol" w:hint="default"/>
+      </w:rPr>
+    </w:lvl>
+    <w:lvl w:ilvl="4" w:tplc="040E0003" w:tentative="1">
+      <w:start w:val="1"/>
+      <w:numFmt w:val="bullet"/>
+      <w:lvlText w:val="o"/>
+      <w:lvlJc w:val="left"/>
+      <w:pPr>
+        <w:ind w:left="3600" w:hanging="360"/>
+      </w:pPr>
+      <w:rPr>
+        <w:rFonts w:ascii="Courier New" w:hAnsi="Courier New" w:cs="Courier New" w:hint="default"/>
+      </w:rPr>
+    </w:lvl>
+    <w:lvl w:ilvl="5" w:tplc="040E0005" w:tentative="1">
+      <w:start w:val="1"/>
+      <w:numFmt w:val="bullet"/>
+      <w:lvlText w:val=""/>
+      <w:lvlJc w:val="left"/>
+      <w:pPr>
+        <w:ind w:left="4320" w:hanging="360"/>
+      </w:pPr>
+      <w:rPr>
+        <w:rFonts w:ascii="Wingdings" w:hAnsi="Wingdings" w:hint="default"/>
+      </w:rPr>
+    </w:lvl>
+    <w:lvl w:ilvl="6" w:tplc="040E0001" w:tentative="1">
+      <w:start w:val="1"/>
+      <w:numFmt w:val="bullet"/>
+      <w:lvlText w:val=""/>
+      <w:lvlJc w:val="left"/>
+      <w:pPr>
+        <w:ind w:left="5040" w:hanging="360"/>
+      </w:pPr>
+      <w:rPr>
+        <w:rFonts w:ascii="Symbol" w:hAnsi="Symbol" w:hint="default"/>
+      </w:rPr>
+    </w:lvl>
+    <w:lvl w:ilvl="7" w:tplc="040E0003" w:tentative="1">
+      <w:start w:val="1"/>
+      <w:numFmt w:val="bullet"/>
+      <w:lvlText w:val="o"/>
+      <w:lvlJc w:val="left"/>
+      <w:pPr>
+        <w:ind w:left="5760" w:hanging="360"/>
+      </w:pPr>
+      <w:rPr>
+        <w:rFonts w:ascii="Courier New" w:hAnsi="Courier New" w:cs="Courier New" w:hint="default"/>
+      </w:rPr>
+    </w:lvl>
+    <w:lvl w:ilvl="8" w:tplc="040E0005" w:tentative="1">
+      <w:start w:val="1"/>
+      <w:numFmt w:val="bullet"/>
+      <w:lvlText w:val=""/>
+      <w:lvlJc w:val="left"/>
+      <w:pPr>
+        <w:ind w:left="6480" w:hanging="360"/>
+      </w:pPr>
+      <w:rPr>
+        <w:rFonts w:ascii="Wingdings" w:hAnsi="Wingdings" w:hint="default"/>
+      </w:rPr>
+    </w:lvl>
+  </w:abstractNum>
+  <w:abstractNum w:abstractNumId="1" w15:restartNumberingAfterBreak="0">
     <w:nsid w:val="1DF33BA3"/>
     <w:multiLevelType w:val="multilevel"/>
     <w:tmpl w:val="516E676E"/>
@@ -2320,7 +2572,7 @@
       </w:rPr>
     </w:lvl>
   </w:abstractNum>
-  <w:abstractNum w:abstractNumId="1" w15:restartNumberingAfterBreak="0">
+  <w:abstractNum w:abstractNumId="2" w15:restartNumberingAfterBreak="0">
     <w:nsid w:val="274B1723"/>
     <w:multiLevelType w:val="multilevel"/>
     <w:tmpl w:val="3CA6382E"/>
@@ -2441,7 +2693,7 @@
       </w:rPr>
     </w:lvl>
   </w:abstractNum>
-  <w:abstractNum w:abstractNumId="2" w15:restartNumberingAfterBreak="0">
+  <w:abstractNum w:abstractNumId="3" w15:restartNumberingAfterBreak="0">
     <w:nsid w:val="48C73852"/>
     <w:multiLevelType w:val="multilevel"/>
     <w:tmpl w:val="516E676E"/>
@@ -2554,7 +2806,7 @@
       </w:rPr>
     </w:lvl>
   </w:abstractNum>
-  <w:abstractNum w:abstractNumId="3" w15:restartNumberingAfterBreak="0">
+  <w:abstractNum w:abstractNumId="4" w15:restartNumberingAfterBreak="0">
     <w:nsid w:val="5A0F45E6"/>
     <w:multiLevelType w:val="multilevel"/>
     <w:tmpl w:val="3CA6382E"/>
@@ -2675,7 +2927,7 @@
       </w:rPr>
     </w:lvl>
   </w:abstractNum>
-  <w:abstractNum w:abstractNumId="4" w15:restartNumberingAfterBreak="0">
+  <w:abstractNum w:abstractNumId="5" w15:restartNumberingAfterBreak="0">
     <w:nsid w:val="5A676A77"/>
     <w:multiLevelType w:val="hybridMultilevel"/>
     <w:tmpl w:val="B052B7FA"/>
@@ -2788,7 +3040,7 @@
       </w:rPr>
     </w:lvl>
   </w:abstractNum>
-  <w:abstractNum w:abstractNumId="5" w15:restartNumberingAfterBreak="0">
+  <w:abstractNum w:abstractNumId="6" w15:restartNumberingAfterBreak="0">
     <w:nsid w:val="5D9F5D80"/>
     <w:multiLevelType w:val="hybridMultilevel"/>
     <w:tmpl w:val="9DECFC1E"/>
@@ -2901,7 +3153,7 @@
       </w:rPr>
     </w:lvl>
   </w:abstractNum>
-  <w:abstractNum w:abstractNumId="6" w15:restartNumberingAfterBreak="0">
+  <w:abstractNum w:abstractNumId="7" w15:restartNumberingAfterBreak="0">
     <w:nsid w:val="5E150695"/>
     <w:multiLevelType w:val="multilevel"/>
     <w:tmpl w:val="7602CF76"/>
@@ -3014,7 +3266,7 @@
       </w:rPr>
     </w:lvl>
   </w:abstractNum>
-  <w:abstractNum w:abstractNumId="7" w15:restartNumberingAfterBreak="0">
+  <w:abstractNum w:abstractNumId="8" w15:restartNumberingAfterBreak="0">
     <w:nsid w:val="72032C1B"/>
     <w:multiLevelType w:val="hybridMultilevel"/>
     <w:tmpl w:val="A2D8CCC2"/>
@@ -3127,7 +3379,7 @@
       </w:rPr>
     </w:lvl>
   </w:abstractNum>
-  <w:abstractNum w:abstractNumId="8" w15:restartNumberingAfterBreak="0">
+  <w:abstractNum w:abstractNumId="9" w15:restartNumberingAfterBreak="0">
     <w:nsid w:val="7D4F0A82"/>
     <w:multiLevelType w:val="hybridMultilevel"/>
     <w:tmpl w:val="7C6CC3FC"/>
@@ -3241,31 +3493,34 @@
     </w:lvl>
   </w:abstractNum>
   <w:num w:numId="1">
+    <w:abstractNumId w:val="2"/>
+  </w:num>
+  <w:num w:numId="2">
+    <w:abstractNumId w:val="5"/>
+  </w:num>
+  <w:num w:numId="3">
+    <w:abstractNumId w:val="9"/>
+  </w:num>
+  <w:num w:numId="4">
+    <w:abstractNumId w:val="4"/>
+  </w:num>
+  <w:num w:numId="5">
+    <w:abstractNumId w:val="7"/>
+  </w:num>
+  <w:num w:numId="6">
+    <w:abstractNumId w:val="6"/>
+  </w:num>
+  <w:num w:numId="7">
+    <w:abstractNumId w:val="8"/>
+  </w:num>
+  <w:num w:numId="8">
     <w:abstractNumId w:val="1"/>
   </w:num>
-  <w:num w:numId="2">
-    <w:abstractNumId w:val="4"/>
-  </w:num>
-  <w:num w:numId="3">
-    <w:abstractNumId w:val="8"/>
-  </w:num>
-  <w:num w:numId="4">
+  <w:num w:numId="9">
     <w:abstractNumId w:val="3"/>
   </w:num>
-  <w:num w:numId="5">
-    <w:abstractNumId w:val="6"/>
-  </w:num>
-  <w:num w:numId="6">
-    <w:abstractNumId w:val="5"/>
-  </w:num>
-  <w:num w:numId="7">
-    <w:abstractNumId w:val="7"/>
-  </w:num>
-  <w:num w:numId="8">
+  <w:num w:numId="10">
     <w:abstractNumId w:val="0"/>
-  </w:num>
-  <w:num w:numId="9">
-    <w:abstractNumId w:val="2"/>
   </w:num>
 </w:numbering>
 </file>
@@ -3707,6 +3962,28 @@
       <w:szCs w:val="26"/>
     </w:rPr>
   </w:style>
+  <w:style w:type="paragraph" w:styleId="Cmsor3">
+    <w:name w:val="heading 3"/>
+    <w:basedOn w:val="Norml"/>
+    <w:next w:val="Norml"/>
+    <w:link w:val="Cmsor3Char"/>
+    <w:uiPriority w:val="9"/>
+    <w:unhideWhenUsed/>
+    <w:qFormat/>
+    <w:rsid w:val="0099740B"/>
+    <w:pPr>
+      <w:keepNext/>
+      <w:keepLines/>
+      <w:spacing w:before="40" w:after="0"/>
+      <w:outlineLvl w:val="2"/>
+    </w:pPr>
+    <w:rPr>
+      <w:rFonts w:asciiTheme="majorHAnsi" w:eastAsiaTheme="majorEastAsia" w:hAnsiTheme="majorHAnsi" w:cstheme="majorBidi"/>
+      <w:color w:val="1F4D78" w:themeColor="accent1" w:themeShade="7F"/>
+      <w:sz w:val="24"/>
+      <w:szCs w:val="24"/>
+    </w:rPr>
+  </w:style>
   <w:style w:type="character" w:default="1" w:styleId="Bekezdsalapbettpusa">
     <w:name w:val="Default Paragraph Font"/>
     <w:uiPriority w:val="1"/>
@@ -3789,6 +4066,19 @@
         <w:insideV w:val="single" w:sz="4" w:space="0" w:color="auto"/>
       </w:tblBorders>
     </w:tblPr>
+  </w:style>
+  <w:style w:type="character" w:customStyle="1" w:styleId="Cmsor3Char">
+    <w:name w:val="Címsor 3 Char"/>
+    <w:basedOn w:val="Bekezdsalapbettpusa"/>
+    <w:link w:val="Cmsor3"/>
+    <w:uiPriority w:val="9"/>
+    <w:rsid w:val="0099740B"/>
+    <w:rPr>
+      <w:rFonts w:asciiTheme="majorHAnsi" w:eastAsiaTheme="majorEastAsia" w:hAnsiTheme="majorHAnsi" w:cstheme="majorBidi"/>
+      <w:color w:val="1F4D78" w:themeColor="accent1" w:themeShade="7F"/>
+      <w:sz w:val="24"/>
+      <w:szCs w:val="24"/>
+    </w:rPr>
   </w:style>
 </w:styles>
 </file>

</xml_diff>